<commit_message>
Clarify the desired github issue headline and process for tying CQ and github Issues together.
</commit_message>
<xml_diff>
--- a/doc-editor/HOWTO/HOWTO Use the xtUML GitHub Repository with Eclipse.docx
+++ b/doc-editor/HOWTO/HOWTO Use the xtUML GitHub Repository with Eclipse.docx
@@ -37,27 +37,7 @@
           <w:szCs w:val="32"/>
           <w:u w:val="single"/>
         </w:rPr>
-        <w:t xml:space="preserve"> </w:t>
-      </w:r>
-      <w:proofErr w:type="spellStart"/>
-      <w:r>
-        <w:rPr>
-          <w:b/>
-          <w:sz w:val="32"/>
-          <w:szCs w:val="32"/>
-          <w:u w:val="single"/>
-        </w:rPr>
-        <w:t>GitHub</w:t>
-      </w:r>
-      <w:proofErr w:type="spellEnd"/>
-      <w:r>
-        <w:rPr>
-          <w:b/>
-          <w:sz w:val="32"/>
-          <w:szCs w:val="32"/>
-          <w:u w:val="single"/>
-        </w:rPr>
-        <w:t xml:space="preserve"> Repository with Eclipse</w:t>
+        <w:t xml:space="preserve"> GitHub Repository with Eclipse</w:t>
       </w:r>
     </w:p>
     <w:p>
@@ -176,15 +156,7 @@
         </w:numPr>
       </w:pPr>
       <w:r>
-        <w:t xml:space="preserve">Clone the repository (here using example repository </w:t>
-      </w:r>
-      <w:proofErr w:type="spellStart"/>
-      <w:r>
-        <w:t>xtuml</w:t>
-      </w:r>
-      <w:proofErr w:type="spellEnd"/>
-      <w:r>
-        <w:t>/test1)</w:t>
+        <w:t>Clone the repository (here using example repository xtuml/test1)</w:t>
       </w:r>
     </w:p>
     <w:p>
@@ -385,14 +357,7 @@
         <w:rPr>
           <w:rFonts w:ascii="Courier New" w:hAnsi="Courier New" w:cs="Courier New"/>
         </w:rPr>
-        <w:t>c:\git\xtuml\</w:t>
-      </w:r>
-      <w:proofErr w:type="gramStart"/>
-      <w:r>
-        <w:rPr>
-          <w:rFonts w:ascii="Courier New" w:hAnsi="Courier New" w:cs="Courier New"/>
-        </w:rPr>
-        <w:t>test1</w:t>
+        <w:t>c:\git\xtuml\test1</w:t>
       </w:r>
       <w:r>
         <w:t xml:space="preserve"> </w:t>
@@ -400,7 +365,6 @@
       <w:r>
         <w:t>)</w:t>
       </w:r>
-      <w:proofErr w:type="gramEnd"/>
       <w:r>
         <w:t xml:space="preserve">.  </w:t>
       </w:r>
@@ -411,7 +375,13 @@
         <w:t>Do not</w:t>
       </w:r>
       <w:r>
-        <w:t xml:space="preserve"> clone the repository to a destination under the workspace!</w:t>
+        <w:t xml:space="preserve"> clone the repository </w:t>
+      </w:r>
+      <w:r>
+        <w:t>in</w:t>
+      </w:r>
+      <w:r>
+        <w:t>to a destination under the workspace!</w:t>
       </w:r>
     </w:p>
     <w:p>
@@ -423,15 +393,7 @@
         </w:numPr>
       </w:pPr>
       <w:r>
-        <w:t xml:space="preserve">Leave "Clone </w:t>
-      </w:r>
-      <w:proofErr w:type="spellStart"/>
-      <w:r>
-        <w:t>Submodules</w:t>
-      </w:r>
-      <w:proofErr w:type="spellEnd"/>
-      <w:r>
-        <w:t>" unchecked.</w:t>
+        <w:t>Leave "Clone Submodules" unchecked.</w:t>
       </w:r>
     </w:p>
     <w:p>
@@ -534,6 +496,74 @@
         </w:rPr>
         <w:t>Creating a Branch</w:t>
       </w:r>
+    </w:p>
+    <w:p>
+      <w:pPr>
+        <w:pStyle w:val="ListParagraph"/>
+        <w:numPr>
+          <w:ilvl w:val="0"/>
+          <w:numId w:val="4"/>
+        </w:numPr>
+      </w:pPr>
+      <w:r>
+        <w:t xml:space="preserve">Before beginning development work, make sure a github Issues issue exists for the work.  Give the issue a descriptive headline.  </w:t>
+      </w:r>
+    </w:p>
+    <w:p>
+      <w:pPr>
+        <w:pStyle w:val="ListParagraph"/>
+        <w:numPr>
+          <w:ilvl w:val="1"/>
+          <w:numId w:val="4"/>
+        </w:numPr>
+      </w:pPr>
+      <w:r>
+        <w:t>If the github Issue corresponds to a ClearQuest DEI</w:t>
+      </w:r>
+      <w:r>
+        <w:t>:</w:t>
+      </w:r>
+    </w:p>
+    <w:p>
+      <w:pPr>
+        <w:pStyle w:val="ListParagraph"/>
+        <w:numPr>
+          <w:ilvl w:val="2"/>
+          <w:numId w:val="4"/>
+        </w:numPr>
+      </w:pPr>
+      <w:r>
+        <w:t>M</w:t>
+      </w:r>
+      <w:r>
+        <w:t>ake the headline of the github Issue “&lt;CQ DEI #&gt; - &lt;CQ DEI headline&gt;”.</w:t>
+      </w:r>
+    </w:p>
+    <w:p>
+      <w:pPr>
+        <w:pStyle w:val="ListParagraph"/>
+        <w:numPr>
+          <w:ilvl w:val="2"/>
+          <w:numId w:val="4"/>
+        </w:numPr>
+      </w:pPr>
+      <w:r>
+        <w:t>Open the CQ DEI, set the state to “Assigned” with you as the assignee and put the URL to the github Issue into PSF19 – Github Issue Twin.</w:t>
+      </w:r>
+    </w:p>
+    <w:p>
+      <w:pPr>
+        <w:pStyle w:val="ListParagraph"/>
+        <w:numPr>
+          <w:ilvl w:val="2"/>
+          <w:numId w:val="4"/>
+        </w:numPr>
+      </w:pPr>
+      <w:r>
+        <w:t>Save the DEI</w:t>
+      </w:r>
+      <w:bookmarkStart w:id="0" w:name="_GoBack"/>
+      <w:bookmarkEnd w:id="0"/>
     </w:p>
     <w:p>
       <w:pPr>
@@ -624,21 +654,7 @@
         <w:rPr>
           <w:b/>
         </w:rPr>
-        <w:t xml:space="preserve">Switch </w:t>
-      </w:r>
-      <w:proofErr w:type="gramStart"/>
-      <w:r>
-        <w:rPr>
-          <w:b/>
-        </w:rPr>
-        <w:t>To</w:t>
-      </w:r>
-      <w:proofErr w:type="gramEnd"/>
-      <w:r>
-        <w:rPr>
-          <w:b/>
-        </w:rPr>
-        <w:t xml:space="preserve"> &gt; New Branch…</w:t>
+        <w:t>Switch To &gt; New Branch…</w:t>
       </w:r>
     </w:p>
     <w:p>
@@ -708,7 +724,13 @@
         </w:numPr>
       </w:pPr>
       <w:r>
-        <w:t>In the Create Branch dialog, enter the desired branch name (e.g. &lt;git issue#&gt;_&lt;short description&gt;)</w:t>
+        <w:t>In the Create Branch dialog, enter the desired branch name (e.g. &lt;git issue#&gt;_&lt;</w:t>
+      </w:r>
+      <w:r>
+        <w:t xml:space="preserve">optional </w:t>
+      </w:r>
+      <w:r>
+        <w:t>short description&gt;)</w:t>
       </w:r>
     </w:p>
     <w:p>
@@ -797,13 +819,8 @@
         <w:t>n</w:t>
       </w:r>
       <w:r>
-        <w:t xml:space="preserve">ch to </w:t>
-      </w:r>
-      <w:proofErr w:type="spellStart"/>
-      <w:r>
-        <w:t>github</w:t>
-      </w:r>
-      <w:proofErr w:type="spellEnd"/>
+        <w:t>ch to github</w:t>
+      </w:r>
     </w:p>
     <w:p>
       <w:pPr>
@@ -1196,7 +1213,31 @@
         <w:t xml:space="preserve"> Enter the commit comment and select the files to commit.</w:t>
       </w:r>
       <w:r>
-        <w:t xml:space="preserve">  The commit comment must start with “job #&lt;git issue&gt;” to tie the commit into the issue tracker.</w:t>
+        <w:t xml:space="preserve">  The commit comment must start with “</w:t>
+      </w:r>
+      <w:r>
+        <w:rPr>
+          <w:rFonts w:ascii="Courier New" w:hAnsi="Courier New" w:cs="Courier New"/>
+        </w:rPr>
+        <w:t>job #&lt;git issue</w:t>
+      </w:r>
+      <w:r>
+        <w:rPr>
+          <w:rFonts w:ascii="Courier New" w:hAnsi="Courier New" w:cs="Courier New"/>
+        </w:rPr>
+        <w:t xml:space="preserve"> num</w:t>
+      </w:r>
+      <w:r>
+        <w:rPr>
+          <w:rFonts w:ascii="Courier New" w:hAnsi="Courier New" w:cs="Courier New"/>
+        </w:rPr>
+        <w:t>&gt;</w:t>
+      </w:r>
+      <w:r>
+        <w:t>” to tie the commit into the I</w:t>
+      </w:r>
+      <w:r>
+        <w:t>ssue tracker.</w:t>
       </w:r>
     </w:p>
     <w:p>
@@ -1303,20 +1344,7 @@
         <w:t xml:space="preserve">use the </w:t>
       </w:r>
       <w:r>
-        <w:t xml:space="preserve">Git Staging View.  Drag and drop files from the </w:t>
-      </w:r>
-      <w:proofErr w:type="spellStart"/>
-      <w:r>
-        <w:t>Unst</w:t>
-      </w:r>
-      <w:bookmarkStart w:id="0" w:name="_GoBack"/>
-      <w:bookmarkEnd w:id="0"/>
-      <w:r>
-        <w:t>aged</w:t>
-      </w:r>
-      <w:proofErr w:type="spellEnd"/>
-      <w:r>
-        <w:t xml:space="preserve"> Changes list to the Staged Changes list.  Then enter a Commit Message and click </w:t>
+        <w:t xml:space="preserve">Git Staging View.  Drag and drop files from the Unstaged Changes list to the Staged Changes list.  Then enter a Commit Message and click </w:t>
       </w:r>
       <w:r>
         <w:rPr>
@@ -1864,15 +1892,7 @@
         </w:numPr>
       </w:pPr>
       <w:r>
-        <w:t xml:space="preserve">Enter the Project name and storage location.  Store it to the git folder under </w:t>
-      </w:r>
-      <w:proofErr w:type="spellStart"/>
-      <w:r>
-        <w:t>cygwin</w:t>
-      </w:r>
-      <w:proofErr w:type="spellEnd"/>
-      <w:r>
-        <w:t xml:space="preserve"> created earlier.</w:t>
+        <w:t>Enter the Project name and storage location.  Store it to the git folder under cygwin created earlier.</w:t>
       </w:r>
     </w:p>
     <w:p>

</xml_diff>